<commit_message>
Update 101241079 - Screenshots
</commit_message>
<xml_diff>
--- a/101241079 - Screenshots.docx
+++ b/101241079 - Screenshots.docx
@@ -8,7 +8,6 @@
           <w:rFonts w:hint="default"/>
         </w:rPr>
       </w:pPr>
-      <w:bookmarkStart w:id="0" w:name="_GoBack"/>
       <w:r>
         <w:rPr>
           <w:rFonts w:hint="default"/>
@@ -51,7 +50,6 @@
           </wp:inline>
         </w:drawing>
       </w:r>
-      <w:bookmarkEnd w:id="0"/>
       <w:r>
         <w:rPr>
           <w:rFonts w:hint="default"/>
@@ -262,6 +260,148 @@
           </wp:inline>
         </w:drawing>
       </w:r>
+    </w:p>
+    <w:p>
+      <w:pPr>
+        <w:rPr>
+          <w:rFonts w:hint="default"/>
+        </w:rPr>
+      </w:pPr>
+      <w:r>
+        <w:rPr>
+          <w:rFonts w:hint="default"/>
+        </w:rPr>
+        <w:drawing>
+          <wp:inline distT="0" distB="0" distL="114300" distR="114300">
+            <wp:extent cx="5260975" cy="3491230"/>
+            <wp:effectExtent l="0" t="0" r="22225" b="13970"/>
+            <wp:docPr id="7" name="Picture 7" descr="Screen Shot 2022-10-15 at 4.28.14 PM"/>
+            <wp:cNvGraphicFramePr>
+              <a:graphicFrameLocks xmlns:a="http://schemas.openxmlformats.org/drawingml/2006/main" noChangeAspect="1"/>
+            </wp:cNvGraphicFramePr>
+            <a:graphic xmlns:a="http://schemas.openxmlformats.org/drawingml/2006/main">
+              <a:graphicData uri="http://schemas.openxmlformats.org/drawingml/2006/picture">
+                <pic:pic xmlns:pic="http://schemas.openxmlformats.org/drawingml/2006/picture">
+                  <pic:nvPicPr>
+                    <pic:cNvPr id="7" name="Picture 7" descr="Screen Shot 2022-10-15 at 4.28.14 PM"/>
+                    <pic:cNvPicPr>
+                      <a:picLocks noChangeAspect="1"/>
+                    </pic:cNvPicPr>
+                  </pic:nvPicPr>
+                  <pic:blipFill>
+                    <a:blip r:embed="rId10"/>
+                    <a:stretch>
+                      <a:fillRect/>
+                    </a:stretch>
+                  </pic:blipFill>
+                  <pic:spPr>
+                    <a:xfrm>
+                      <a:off x="0" y="0"/>
+                      <a:ext cx="5260975" cy="3491230"/>
+                    </a:xfrm>
+                    <a:prstGeom prst="rect">
+                      <a:avLst/>
+                    </a:prstGeom>
+                  </pic:spPr>
+                </pic:pic>
+              </a:graphicData>
+            </a:graphic>
+          </wp:inline>
+        </w:drawing>
+      </w:r>
+      <w:r>
+        <w:rPr>
+          <w:rFonts w:hint="default"/>
+        </w:rPr>
+        <w:drawing>
+          <wp:inline distT="0" distB="0" distL="114300" distR="114300">
+            <wp:extent cx="5267960" cy="3353435"/>
+            <wp:effectExtent l="0" t="0" r="15240" b="24765"/>
+            <wp:docPr id="8" name="Picture 8" descr="Screen Shot 2022-10-15 at 4.28.40 PM"/>
+            <wp:cNvGraphicFramePr>
+              <a:graphicFrameLocks xmlns:a="http://schemas.openxmlformats.org/drawingml/2006/main" noChangeAspect="1"/>
+            </wp:cNvGraphicFramePr>
+            <a:graphic xmlns:a="http://schemas.openxmlformats.org/drawingml/2006/main">
+              <a:graphicData uri="http://schemas.openxmlformats.org/drawingml/2006/picture">
+                <pic:pic xmlns:pic="http://schemas.openxmlformats.org/drawingml/2006/picture">
+                  <pic:nvPicPr>
+                    <pic:cNvPr id="8" name="Picture 8" descr="Screen Shot 2022-10-15 at 4.28.40 PM"/>
+                    <pic:cNvPicPr>
+                      <a:picLocks noChangeAspect="1"/>
+                    </pic:cNvPicPr>
+                  </pic:nvPicPr>
+                  <pic:blipFill>
+                    <a:blip r:embed="rId11"/>
+                    <a:stretch>
+                      <a:fillRect/>
+                    </a:stretch>
+                  </pic:blipFill>
+                  <pic:spPr>
+                    <a:xfrm>
+                      <a:off x="0" y="0"/>
+                      <a:ext cx="5267960" cy="3353435"/>
+                    </a:xfrm>
+                    <a:prstGeom prst="rect">
+                      <a:avLst/>
+                    </a:prstGeom>
+                  </pic:spPr>
+                </pic:pic>
+              </a:graphicData>
+            </a:graphic>
+          </wp:inline>
+        </w:drawing>
+      </w:r>
+    </w:p>
+    <w:p>
+      <w:pPr>
+        <w:rPr>
+          <w:rFonts w:hint="default"/>
+        </w:rPr>
+      </w:pPr>
+      <w:r>
+        <w:rPr>
+          <w:rFonts w:hint="default"/>
+        </w:rPr>
+        <w:drawing>
+          <wp:inline distT="0" distB="0" distL="114300" distR="114300">
+            <wp:extent cx="5263515" cy="2966085"/>
+            <wp:effectExtent l="0" t="0" r="19685" b="5715"/>
+            <wp:docPr id="9" name="Picture 9" descr="Screen Shot 2022-10-15 at 4.28.51 PM"/>
+            <wp:cNvGraphicFramePr>
+              <a:graphicFrameLocks xmlns:a="http://schemas.openxmlformats.org/drawingml/2006/main" noChangeAspect="1"/>
+            </wp:cNvGraphicFramePr>
+            <a:graphic xmlns:a="http://schemas.openxmlformats.org/drawingml/2006/main">
+              <a:graphicData uri="http://schemas.openxmlformats.org/drawingml/2006/picture">
+                <pic:pic xmlns:pic="http://schemas.openxmlformats.org/drawingml/2006/picture">
+                  <pic:nvPicPr>
+                    <pic:cNvPr id="9" name="Picture 9" descr="Screen Shot 2022-10-15 at 4.28.51 PM"/>
+                    <pic:cNvPicPr>
+                      <a:picLocks noChangeAspect="1"/>
+                    </pic:cNvPicPr>
+                  </pic:nvPicPr>
+                  <pic:blipFill>
+                    <a:blip r:embed="rId12"/>
+                    <a:stretch>
+                      <a:fillRect/>
+                    </a:stretch>
+                  </pic:blipFill>
+                  <pic:spPr>
+                    <a:xfrm>
+                      <a:off x="0" y="0"/>
+                      <a:ext cx="5263515" cy="2966085"/>
+                    </a:xfrm>
+                    <a:prstGeom prst="rect">
+                      <a:avLst/>
+                    </a:prstGeom>
+                  </pic:spPr>
+                </pic:pic>
+              </a:graphicData>
+            </a:graphic>
+          </wp:inline>
+        </w:drawing>
+      </w:r>
+      <w:bookmarkStart w:id="0" w:name="_GoBack"/>
+      <w:bookmarkEnd w:id="0"/>
     </w:p>
     <w:sectPr>
       <w:pgSz w:w="11906" w:h="16838"/>

</xml_diff>